<commit_message>
Update Réunion Groupe MiniRPG.docx
</commit_message>
<xml_diff>
--- a/Documentation/Réunion Groupe MiniRPG.docx
+++ b/Documentation/Réunion Groupe MiniRPG.docx
@@ -402,7 +402,13 @@
     </w:p>
     <w:p>
       <w:r>
-        <w:t>18h45. Fin</w:t>
+        <w:t>18h</w:t>
+      </w:r>
+      <w:r>
+        <w:t>30</w:t>
+      </w:r>
+      <w:r>
+        <w:t>. Fin</w:t>
       </w:r>
       <w:r>
         <w:t>.</w:t>

</xml_diff>